<commit_message>
Fix corrupted fixture (two figures with same id)
</commit_message>
<xml_diff>
--- a/test/fixtures/image_sample.docx
+++ b/test/fixtures/image_sample.docx
@@ -115,7 +115,7 @@
                 <wp:inline distT="0" distB="0" distL="0" distR="0" wp14:anchorId="4664B6F7" wp14:editId="20CBF9B3">
                   <wp:extent cx="1875155" cy="1249045"/>
                   <wp:effectExtent l="0" t="0" r="0" b="0"/>
-                  <wp:docPr id="2" name="Picture 2"/>
+                  <wp:docPr id="3" name="Picture 2"/>
                   <wp:cNvGraphicFramePr>
                     <a:graphicFrameLocks xmlns:a="http://schemas.openxmlformats.org/drawingml/2006/main" noChangeAspect="1"/>
                   </wp:cNvGraphicFramePr>
@@ -123,7 +123,7 @@
                     <a:graphicData uri="http://schemas.openxmlformats.org/drawingml/2006/picture">
                       <pic:pic xmlns:pic="http://schemas.openxmlformats.org/drawingml/2006/picture">
                         <pic:nvPicPr>
-                          <pic:cNvPr id="2" name="286139334-r2d2.jpg"/>
+                          <pic:cNvPr id="3" name="286139334-r2d2.jpg"/>
                           <pic:cNvPicPr/>
                         </pic:nvPicPr>
                         <pic:blipFill>

</xml_diff>